<commit_message>
nrel-uses.* for depth, wind
</commit_message>
<xml_diff>
--- a/docs/nrel-uses.docx
+++ b/docs/nrel-uses.docx
@@ -7,71 +7,65 @@
         <w:pStyle w:val="Title"/>
       </w:pPr>
       <w:r>
-        <w:t xml:space="preserve">Preliminary</w:t>
+        <w:t xml:space="preserve">Ocean</w:t>
       </w:r>
       <w:r>
         <w:t xml:space="preserve"> </w:t>
       </w:r>
       <w:r>
-        <w:t xml:space="preserve">Results</w:t>
+        <w:t xml:space="preserve">Uses</w:t>
       </w:r>
       <w:r>
         <w:t xml:space="preserve"> </w:t>
       </w:r>
       <w:r>
-        <w:t xml:space="preserve">for</w:t>
+        <w:t xml:space="preserve">and</w:t>
       </w:r>
       <w:r>
         <w:t xml:space="preserve"> </w:t>
       </w:r>
       <w:r>
-        <w:t xml:space="preserve">West</w:t>
+        <w:t xml:space="preserve">Marine</w:t>
       </w:r>
       <w:r>
         <w:t xml:space="preserve"> </w:t>
       </w:r>
       <w:r>
-        <w:t xml:space="preserve">Region</w:t>
+        <w:t xml:space="preserve">Renewable</w:t>
       </w:r>
       <w:r>
         <w:t xml:space="preserve"> </w:t>
       </w:r>
       <w:r>
-        <w:t xml:space="preserve">by</w:t>
+        <w:t xml:space="preserve">Energy</w:t>
+      </w:r>
+    </w:p>
+    <w:p>
+      <w:pPr>
+        <w:pStyle w:val="Author"/>
+      </w:pPr>
+      <w:r>
+        <w:t xml:space="preserve">Ben</w:t>
       </w:r>
       <w:r>
         <w:t xml:space="preserve"> </w:t>
       </w:r>
       <w:r>
-        <w:t xml:space="preserve">Depth</w:t>
-      </w:r>
-    </w:p>
-    <w:p>
-      <w:pPr>
-        <w:pStyle w:val="Author"/>
-      </w:pPr>
-      <w:r>
-        <w:t xml:space="preserve">Ben</w:t>
+        <w:t xml:space="preserve">Best</w:t>
+      </w:r>
+    </w:p>
+    <w:p>
+      <w:pPr>
+        <w:pStyle w:val="Date"/>
+      </w:pPr>
+      <w:r>
+        <w:t xml:space="preserve">2017-12-28</w:t>
       </w:r>
       <w:r>
         <w:t xml:space="preserve"> </w:t>
       </w:r>
       <w:r>
-        <w:t xml:space="preserve">Best</w:t>
-      </w:r>
-    </w:p>
-    <w:p>
-      <w:pPr>
-        <w:pStyle w:val="Date"/>
-      </w:pPr>
-      <w:r>
-        <w:t xml:space="preserve">2017-12-18</w:t>
-      </w:r>
-      <w:r>
-        <w:t xml:space="preserve"> </w:t>
-      </w:r>
-      <w:r>
-        <w:t xml:space="preserve">09:31</w:t>
+        <w:t xml:space="preserve">13:22</w:t>
       </w:r>
     </w:p>
     <w:sdt>
@@ -102,110 +96,6 @@
     </w:sdt>
     <w:p>
       <w:pPr>
-        <w:pStyle w:val="FirstParagraph"/>
-      </w:pPr>
-      <w:r>
-        <w:t xml:space="preserve">Here are preliminary results of the form (table, plot, map) to be output with many more layers and for each of the 8 regions:</w:t>
-      </w:r>
-    </w:p>
-    <w:p>
-      <w:pPr>
-        <w:pStyle w:val="Compact"/>
-        <w:numPr>
-          <w:numId w:val="1001"/>
-          <w:ilvl w:val="0"/>
-        </w:numPr>
-      </w:pPr>
-      <w:r>
-        <w:t xml:space="preserve">Alaska</w:t>
-      </w:r>
-    </w:p>
-    <w:p>
-      <w:pPr>
-        <w:pStyle w:val="Compact"/>
-        <w:numPr>
-          <w:numId w:val="1001"/>
-          <w:ilvl w:val="0"/>
-        </w:numPr>
-      </w:pPr>
-      <w:r>
-        <w:t xml:space="preserve">Atlantic Islands</w:t>
-      </w:r>
-    </w:p>
-    <w:p>
-      <w:pPr>
-        <w:pStyle w:val="Compact"/>
-        <w:numPr>
-          <w:numId w:val="1001"/>
-          <w:ilvl w:val="0"/>
-        </w:numPr>
-      </w:pPr>
-      <w:r>
-        <w:t xml:space="preserve">East</w:t>
-      </w:r>
-    </w:p>
-    <w:p>
-      <w:pPr>
-        <w:pStyle w:val="Compact"/>
-        <w:numPr>
-          <w:numId w:val="1001"/>
-          <w:ilvl w:val="0"/>
-        </w:numPr>
-      </w:pPr>
-      <w:r>
-        <w:t xml:space="preserve">Great Lakes</w:t>
-      </w:r>
-    </w:p>
-    <w:p>
-      <w:pPr>
-        <w:pStyle w:val="Compact"/>
-        <w:numPr>
-          <w:numId w:val="1001"/>
-          <w:ilvl w:val="0"/>
-        </w:numPr>
-      </w:pPr>
-      <w:r>
-        <w:t xml:space="preserve">Gulf of Mexico</w:t>
-      </w:r>
-    </w:p>
-    <w:p>
-      <w:pPr>
-        <w:pStyle w:val="Compact"/>
-        <w:numPr>
-          <w:numId w:val="1001"/>
-          <w:ilvl w:val="0"/>
-        </w:numPr>
-      </w:pPr>
-      <w:r>
-        <w:t xml:space="preserve">Hawaii</w:t>
-      </w:r>
-    </w:p>
-    <w:p>
-      <w:pPr>
-        <w:pStyle w:val="Compact"/>
-        <w:numPr>
-          <w:numId w:val="1001"/>
-          <w:ilvl w:val="0"/>
-        </w:numPr>
-      </w:pPr>
-      <w:r>
-        <w:t xml:space="preserve">Pacific Islands</w:t>
-      </w:r>
-    </w:p>
-    <w:p>
-      <w:pPr>
-        <w:pStyle w:val="Compact"/>
-        <w:numPr>
-          <w:numId w:val="1001"/>
-          <w:ilvl w:val="0"/>
-        </w:numPr>
-      </w:pPr>
-      <w:r>
-        <w:t xml:space="preserve">West</w:t>
-      </w:r>
-    </w:p>
-    <w:p>
-      <w:pPr>
         <w:pStyle w:val="Heading2"/>
       </w:pPr>
       <w:bookmarkStart w:id="21" w:name="alaska"/>
@@ -231,14 +121,14 @@
       <w:r>
         <w:drawing>
           <wp:inline>
-            <wp:extent cx="5334000" cy="4267200"/>
+            <wp:extent cx="5334000" cy="2293620"/>
             <wp:effectExtent b="0" l="0" r="0" t="0"/>
             <wp:docPr descr="Map of cumulative ocean use in Alaska region." id="1" name="Picture"/>
             <a:graphic>
               <a:graphicData uri="http://schemas.openxmlformats.org/drawingml/2006/picture">
                 <pic:pic>
                   <pic:nvPicPr>
-                    <pic:cNvPr descr="index_files/figure-docx/mapAlaska-1.png" id="0" name="Picture"/>
+                    <pic:cNvPr descr="/Users/bbest/github/nrel-uses/data/territories/Alaska_cnt.png" id="0" name="Picture"/>
                     <pic:cNvPicPr>
                       <a:picLocks noChangeArrowheads="1" noChangeAspect="1"/>
                     </pic:cNvPicPr>
@@ -252,7 +142,7 @@
                   <pic:spPr bwMode="auto">
                     <a:xfrm>
                       <a:off x="0" y="0"/>
-                      <a:ext cx="5334000" cy="4267200"/>
+                      <a:ext cx="5334000" cy="2293620"/>
                     </a:xfrm>
                     <a:prstGeom prst="rect">
                       <a:avLst/>
@@ -303,7 +193,7 @@
               <a:graphicData uri="http://schemas.openxmlformats.org/drawingml/2006/picture">
                 <pic:pic>
                   <pic:nvPicPr>
-                    <pic:cNvPr descr="index_files/figure-docx/figAlaskadepth-1.png" id="0" name="Picture"/>
+                    <pic:cNvPr descr="nrel-uses_files/figure-docx/figAlaskadepth-1.png" id="0" name="Picture"/>
                     <pic:cNvPicPr>
                       <a:picLocks noChangeArrowheads="1" noChangeAspect="1"/>
                     </pic:cNvPicPr>
@@ -368,7 +258,7 @@
               <a:graphicData uri="http://schemas.openxmlformats.org/drawingml/2006/picture">
                 <pic:pic>
                   <pic:nvPicPr>
-                    <pic:cNvPr descr="index_files/figure-docx/tblAlaskadepth-1.png" id="0" name="Picture"/>
+                    <pic:cNvPr descr="nrel-uses_files/figure-docx/tblAlaskadepth-1.png" id="0" name="Picture"/>
                     <pic:cNvPicPr>
                       <a:picLocks noChangeArrowheads="1" noChangeAspect="1"/>
                     </pic:cNvPicPr>
@@ -428,14 +318,14 @@
       <w:r>
         <w:drawing>
           <wp:inline>
-            <wp:extent cx="5334000" cy="4267200"/>
+            <wp:extent cx="5334000" cy="7112000"/>
             <wp:effectExtent b="0" l="0" r="0" t="0"/>
             <wp:docPr descr="Map of cumulative ocean use in Atlantic Islands region." id="1" name="Picture"/>
             <a:graphic>
               <a:graphicData uri="http://schemas.openxmlformats.org/drawingml/2006/picture">
                 <pic:pic>
                   <pic:nvPicPr>
-                    <pic:cNvPr descr="index_files/figure-docx/mapAtlantic%20Islands-1.png" id="0" name="Picture"/>
+                    <pic:cNvPr descr="/Users/bbest/github/nrel-uses/data/territories/Atlantic%20Islands_cnt.png" id="0" name="Picture"/>
                     <pic:cNvPicPr>
                       <a:picLocks noChangeArrowheads="1" noChangeAspect="1"/>
                     </pic:cNvPicPr>
@@ -449,7 +339,7 @@
                   <pic:spPr bwMode="auto">
                     <a:xfrm>
                       <a:off x="0" y="0"/>
-                      <a:ext cx="5334000" cy="4267200"/>
+                      <a:ext cx="5334000" cy="7112000"/>
                     </a:xfrm>
                     <a:prstGeom prst="rect">
                       <a:avLst/>
@@ -500,7 +390,7 @@
               <a:graphicData uri="http://schemas.openxmlformats.org/drawingml/2006/picture">
                 <pic:pic>
                   <pic:nvPicPr>
-                    <pic:cNvPr descr="index_files/figure-docx/figAtlantic%20Islandsdepth-1.png" id="0" name="Picture"/>
+                    <pic:cNvPr descr="nrel-uses_files/figure-docx/figAtlantic%20Islandsdepth-1.png" id="0" name="Picture"/>
                     <pic:cNvPicPr>
                       <a:picLocks noChangeArrowheads="1" noChangeAspect="1"/>
                     </pic:cNvPicPr>
@@ -565,7 +455,7 @@
               <a:graphicData uri="http://schemas.openxmlformats.org/drawingml/2006/picture">
                 <pic:pic>
                   <pic:nvPicPr>
-                    <pic:cNvPr descr="index_files/figure-docx/tblAtlantic%20Islandsdepth-1.png" id="0" name="Picture"/>
+                    <pic:cNvPr descr="nrel-uses_files/figure-docx/tblAtlantic%20Islandsdepth-1.png" id="0" name="Picture"/>
                     <pic:cNvPicPr>
                       <a:picLocks noChangeArrowheads="1" noChangeAspect="1"/>
                     </pic:cNvPicPr>
@@ -625,14 +515,14 @@
       <w:r>
         <w:drawing>
           <wp:inline>
-            <wp:extent cx="5334000" cy="4267200"/>
+            <wp:extent cx="5334000" cy="6575636"/>
             <wp:effectExtent b="0" l="0" r="0" t="0"/>
             <wp:docPr descr="Map of cumulative ocean use in East region." id="1" name="Picture"/>
             <a:graphic>
               <a:graphicData uri="http://schemas.openxmlformats.org/drawingml/2006/picture">
                 <pic:pic>
                   <pic:nvPicPr>
-                    <pic:cNvPr descr="index_files/figure-docx/mapEast-1.png" id="0" name="Picture"/>
+                    <pic:cNvPr descr="/Users/bbest/github/nrel-uses/data/territories/East_cnt.png" id="0" name="Picture"/>
                     <pic:cNvPicPr>
                       <a:picLocks noChangeArrowheads="1" noChangeAspect="1"/>
                     </pic:cNvPicPr>
@@ -646,7 +536,7 @@
                   <pic:spPr bwMode="auto">
                     <a:xfrm>
                       <a:off x="0" y="0"/>
-                      <a:ext cx="5334000" cy="4267200"/>
+                      <a:ext cx="5334000" cy="6575636"/>
                     </a:xfrm>
                     <a:prstGeom prst="rect">
                       <a:avLst/>
@@ -697,7 +587,7 @@
               <a:graphicData uri="http://schemas.openxmlformats.org/drawingml/2006/picture">
                 <pic:pic>
                   <pic:nvPicPr>
-                    <pic:cNvPr descr="index_files/figure-docx/figEastdepth-1.png" id="0" name="Picture"/>
+                    <pic:cNvPr descr="nrel-uses_files/figure-docx/figEastdepth-1.png" id="0" name="Picture"/>
                     <pic:cNvPicPr>
                       <a:picLocks noChangeArrowheads="1" noChangeAspect="1"/>
                     </pic:cNvPicPr>
@@ -762,7 +652,7 @@
               <a:graphicData uri="http://schemas.openxmlformats.org/drawingml/2006/picture">
                 <pic:pic>
                   <pic:nvPicPr>
-                    <pic:cNvPr descr="index_files/figure-docx/tblEastdepth-1.png" id="0" name="Picture"/>
+                    <pic:cNvPr descr="nrel-uses_files/figure-docx/tblEastdepth-1.png" id="0" name="Picture"/>
                     <pic:cNvPicPr>
                       <a:picLocks noChangeArrowheads="1" noChangeAspect="1"/>
                     </pic:cNvPicPr>
@@ -797,22 +687,12 @@
     </w:p>
     <w:p>
       <w:pPr>
-        <w:pStyle w:val="Heading2"/>
-      </w:pPr>
-      <w:bookmarkStart w:id="42" w:name="great-lakes"/>
+        <w:pStyle w:val="Heading3"/>
+      </w:pPr>
+      <w:bookmarkStart w:id="42" w:name="plot-of-ocean-use-by-wind-ms-90m"/>
       <w:bookmarkEnd w:id="42"/>
       <w:r>
-        <w:t xml:space="preserve">Great Lakes</w:t>
-      </w:r>
-    </w:p>
-    <w:p>
-      <w:pPr>
-        <w:pStyle w:val="Heading3"/>
-      </w:pPr>
-      <w:bookmarkStart w:id="43" w:name="map-of-ocean-use-3"/>
-      <w:bookmarkEnd w:id="43"/>
-      <w:r>
-        <w:t xml:space="preserve">Map of Ocean Use</w:t>
+        <w:t xml:space="preserve">Plot of Ocean Use by Wind (m/s @ 90m)</w:t>
       </w:r>
     </w:p>
     <w:p>
@@ -824,18 +704,18 @@
           <wp:inline>
             <wp:extent cx="5334000" cy="4267200"/>
             <wp:effectExtent b="0" l="0" r="0" t="0"/>
-            <wp:docPr descr="Map of cumulative ocean use in Great Lakes region." id="1" name="Picture"/>
+            <wp:docPr descr="Area of Cumulative Ocean Use by Wind (m/s @ 90m) for East region. Cumulative use are counted and summarized by Wind (m/s @ 90m) and area." id="1" name="Picture"/>
             <a:graphic>
               <a:graphicData uri="http://schemas.openxmlformats.org/drawingml/2006/picture">
                 <pic:pic>
                   <pic:nvPicPr>
-                    <pic:cNvPr descr="index_files/figure-docx/mapGreat%20Lakes-1.png" id="0" name="Picture"/>
+                    <pic:cNvPr descr="nrel-uses_files/figure-docx/figEastwind-1.png" id="0" name="Picture"/>
                     <pic:cNvPicPr>
                       <a:picLocks noChangeArrowheads="1" noChangeAspect="1"/>
                     </pic:cNvPicPr>
                   </pic:nvPicPr>
                   <pic:blipFill>
-                    <a:blip r:embed="rId44"/>
+                    <a:blip r:embed="rId43"/>
                     <a:stretch>
                       <a:fillRect/>
                     </a:stretch>
@@ -867,6 +747,138 @@
         <w:pStyle w:val="ImageCaption"/>
       </w:pPr>
       <w:r>
+        <w:t xml:space="preserve">Area of Cumulative Ocean Use by Wind (m/s @ 90m) for East region. Cumulative use are counted and summarized by Wind (m/s @ 90m) and area.</w:t>
+      </w:r>
+    </w:p>
+    <w:p>
+      <w:pPr>
+        <w:pStyle w:val="Heading3"/>
+      </w:pPr>
+      <w:bookmarkStart w:id="44" w:name="table-of-ocean-use-by-wind-ms-90m"/>
+      <w:bookmarkEnd w:id="44"/>
+      <w:r>
+        <w:t xml:space="preserve">Table of Ocean Use by Wind (m/s @ 90m)</w:t>
+      </w:r>
+    </w:p>
+    <w:p>
+      <w:pPr>
+        <w:pStyle w:val="FirstParagraph"/>
+      </w:pPr>
+      <w:r>
+        <w:drawing>
+          <wp:inline>
+            <wp:extent cx="5334000" cy="4373880"/>
+            <wp:effectExtent b="0" l="0" r="0" t="0"/>
+            <wp:docPr descr="" id="1" name="Picture"/>
+            <a:graphic>
+              <a:graphicData uri="http://schemas.openxmlformats.org/drawingml/2006/picture">
+                <pic:pic>
+                  <pic:nvPicPr>
+                    <pic:cNvPr descr="nrel-uses_files/figure-docx/tblEastwind-1.png" id="0" name="Picture"/>
+                    <pic:cNvPicPr>
+                      <a:picLocks noChangeArrowheads="1" noChangeAspect="1"/>
+                    </pic:cNvPicPr>
+                  </pic:nvPicPr>
+                  <pic:blipFill>
+                    <a:blip r:embed="rId45"/>
+                    <a:stretch>
+                      <a:fillRect/>
+                    </a:stretch>
+                  </pic:blipFill>
+                  <pic:spPr bwMode="auto">
+                    <a:xfrm>
+                      <a:off x="0" y="0"/>
+                      <a:ext cx="5334000" cy="4373880"/>
+                    </a:xfrm>
+                    <a:prstGeom prst="rect">
+                      <a:avLst/>
+                    </a:prstGeom>
+                    <a:noFill/>
+                    <a:ln w="9525">
+                      <a:noFill/>
+                      <a:headEnd/>
+                      <a:tailEnd/>
+                    </a:ln>
+                  </pic:spPr>
+                </pic:pic>
+              </a:graphicData>
+            </a:graphic>
+          </wp:inline>
+        </w:drawing>
+      </w:r>
+    </w:p>
+    <w:p>
+      <w:pPr>
+        <w:pStyle w:val="Heading2"/>
+      </w:pPr>
+      <w:bookmarkStart w:id="46" w:name="great-lakes"/>
+      <w:bookmarkEnd w:id="46"/>
+      <w:r>
+        <w:t xml:space="preserve">Great Lakes</w:t>
+      </w:r>
+    </w:p>
+    <w:p>
+      <w:pPr>
+        <w:pStyle w:val="Heading3"/>
+      </w:pPr>
+      <w:bookmarkStart w:id="47" w:name="map-of-ocean-use-3"/>
+      <w:bookmarkEnd w:id="47"/>
+      <w:r>
+        <w:t xml:space="preserve">Map of Ocean Use</w:t>
+      </w:r>
+    </w:p>
+    <w:p>
+      <w:pPr>
+        <w:pStyle w:val="FigureWithCaption"/>
+      </w:pPr>
+      <w:r>
+        <w:drawing>
+          <wp:inline>
+            <wp:extent cx="5334000" cy="1709843"/>
+            <wp:effectExtent b="0" l="0" r="0" t="0"/>
+            <wp:docPr descr="Map of cumulative ocean use in Great Lakes region." id="1" name="Picture"/>
+            <a:graphic>
+              <a:graphicData uri="http://schemas.openxmlformats.org/drawingml/2006/picture">
+                <pic:pic>
+                  <pic:nvPicPr>
+                    <pic:cNvPr descr="/Users/bbest/github/nrel-uses/data/territories/Great%20Lakes_cnt.png" id="0" name="Picture"/>
+                    <pic:cNvPicPr>
+                      <a:picLocks noChangeArrowheads="1" noChangeAspect="1"/>
+                    </pic:cNvPicPr>
+                  </pic:nvPicPr>
+                  <pic:blipFill>
+                    <a:blip r:embed="rId48"/>
+                    <a:stretch>
+                      <a:fillRect/>
+                    </a:stretch>
+                  </pic:blipFill>
+                  <pic:spPr bwMode="auto">
+                    <a:xfrm>
+                      <a:off x="0" y="0"/>
+                      <a:ext cx="5334000" cy="1709843"/>
+                    </a:xfrm>
+                    <a:prstGeom prst="rect">
+                      <a:avLst/>
+                    </a:prstGeom>
+                    <a:noFill/>
+                    <a:ln w="9525">
+                      <a:noFill/>
+                      <a:headEnd/>
+                      <a:tailEnd/>
+                    </a:ln>
+                  </pic:spPr>
+                </pic:pic>
+              </a:graphicData>
+            </a:graphic>
+          </wp:inline>
+        </w:drawing>
+      </w:r>
+    </w:p>
+    <w:p>
+      <w:pPr>
+        <w:pStyle w:val="ImageCaption"/>
+      </w:pPr>
+      <w:r>
         <w:t xml:space="preserve">Map of cumulative ocean use in Great Lakes region.</w:t>
       </w:r>
     </w:p>
@@ -874,8 +886,8 @@
       <w:pPr>
         <w:pStyle w:val="Heading3"/>
       </w:pPr>
-      <w:bookmarkStart w:id="45" w:name="plot-of-ocean-use-by-depth-m-3"/>
-      <w:bookmarkEnd w:id="45"/>
+      <w:bookmarkStart w:id="49" w:name="plot-of-ocean-use-by-depth-m-3"/>
+      <w:bookmarkEnd w:id="49"/>
       <w:r>
         <w:t xml:space="preserve">Plot of Ocean Use by Depth (m)</w:t>
       </w:r>
@@ -894,13 +906,13 @@
               <a:graphicData uri="http://schemas.openxmlformats.org/drawingml/2006/picture">
                 <pic:pic>
                   <pic:nvPicPr>
-                    <pic:cNvPr descr="index_files/figure-docx/figGreat%20Lakesdepth-1.png" id="0" name="Picture"/>
+                    <pic:cNvPr descr="nrel-uses_files/figure-docx/figGreat%20Lakesdepth-1.png" id="0" name="Picture"/>
                     <pic:cNvPicPr>
                       <a:picLocks noChangeArrowheads="1" noChangeAspect="1"/>
                     </pic:cNvPicPr>
                   </pic:nvPicPr>
                   <pic:blipFill>
-                    <a:blip r:embed="rId46"/>
+                    <a:blip r:embed="rId50"/>
                     <a:stretch>
                       <a:fillRect/>
                     </a:stretch>
@@ -939,8 +951,8 @@
       <w:pPr>
         <w:pStyle w:val="Heading3"/>
       </w:pPr>
-      <w:bookmarkStart w:id="47" w:name="table-of-ocean-use-by-depth-m-3"/>
-      <w:bookmarkEnd w:id="47"/>
+      <w:bookmarkStart w:id="51" w:name="table-of-ocean-use-by-depth-m-3"/>
+      <w:bookmarkEnd w:id="51"/>
       <w:r>
         <w:t xml:space="preserve">Table of Ocean Use by Depth (m)</w:t>
       </w:r>
@@ -959,13 +971,13 @@
               <a:graphicData uri="http://schemas.openxmlformats.org/drawingml/2006/picture">
                 <pic:pic>
                   <pic:nvPicPr>
-                    <pic:cNvPr descr="index_files/figure-docx/tblGreat%20Lakesdepth-1.png" id="0" name="Picture"/>
+                    <pic:cNvPr descr="nrel-uses_files/figure-docx/tblGreat%20Lakesdepth-1.png" id="0" name="Picture"/>
                     <pic:cNvPicPr>
                       <a:picLocks noChangeArrowheads="1" noChangeAspect="1"/>
                     </pic:cNvPicPr>
                   </pic:nvPicPr>
                   <pic:blipFill>
-                    <a:blip r:embed="rId48"/>
+                    <a:blip r:embed="rId52"/>
                     <a:stretch>
                       <a:fillRect/>
                     </a:stretch>
@@ -994,22 +1006,12 @@
     </w:p>
     <w:p>
       <w:pPr>
-        <w:pStyle w:val="Heading2"/>
-      </w:pPr>
-      <w:bookmarkStart w:id="49" w:name="gulf-of-mexico"/>
-      <w:bookmarkEnd w:id="49"/>
-      <w:r>
-        <w:t xml:space="preserve">Gulf of Mexico</w:t>
-      </w:r>
-    </w:p>
-    <w:p>
-      <w:pPr>
         <w:pStyle w:val="Heading3"/>
       </w:pPr>
-      <w:bookmarkStart w:id="50" w:name="map-of-ocean-use-4"/>
-      <w:bookmarkEnd w:id="50"/>
-      <w:r>
-        <w:t xml:space="preserve">Map of Ocean Use</w:t>
+      <w:bookmarkStart w:id="53" w:name="plot-of-ocean-use-by-wind-ms-90m-1"/>
+      <w:bookmarkEnd w:id="53"/>
+      <w:r>
+        <w:t xml:space="preserve">Plot of Ocean Use by Wind (m/s @ 90m)</w:t>
       </w:r>
     </w:p>
     <w:p>
@@ -1021,18 +1023,18 @@
           <wp:inline>
             <wp:extent cx="5334000" cy="4267200"/>
             <wp:effectExtent b="0" l="0" r="0" t="0"/>
-            <wp:docPr descr="Map of cumulative ocean use in Gulf of Mexico region." id="1" name="Picture"/>
+            <wp:docPr descr="Area of Cumulative Ocean Use by Wind (m/s @ 90m) for Great Lakes region. Cumulative use are counted and summarized by Wind (m/s @ 90m) and area." id="1" name="Picture"/>
             <a:graphic>
               <a:graphicData uri="http://schemas.openxmlformats.org/drawingml/2006/picture">
                 <pic:pic>
                   <pic:nvPicPr>
-                    <pic:cNvPr descr="index_files/figure-docx/mapGulf%20of%20Mexico-1.png" id="0" name="Picture"/>
+                    <pic:cNvPr descr="nrel-uses_files/figure-docx/figGreat%20Lakeswind-1.png" id="0" name="Picture"/>
                     <pic:cNvPicPr>
                       <a:picLocks noChangeArrowheads="1" noChangeAspect="1"/>
                     </pic:cNvPicPr>
                   </pic:nvPicPr>
                   <pic:blipFill>
-                    <a:blip r:embed="rId51"/>
+                    <a:blip r:embed="rId54"/>
                     <a:stretch>
                       <a:fillRect/>
                     </a:stretch>
@@ -1064,6 +1066,138 @@
         <w:pStyle w:val="ImageCaption"/>
       </w:pPr>
       <w:r>
+        <w:t xml:space="preserve">Area of Cumulative Ocean Use by Wind (m/s @ 90m) for Great Lakes region. Cumulative use are counted and summarized by Wind (m/s @ 90m) and area.</w:t>
+      </w:r>
+    </w:p>
+    <w:p>
+      <w:pPr>
+        <w:pStyle w:val="Heading3"/>
+      </w:pPr>
+      <w:bookmarkStart w:id="55" w:name="table-of-ocean-use-by-wind-ms-90m-1"/>
+      <w:bookmarkEnd w:id="55"/>
+      <w:r>
+        <w:t xml:space="preserve">Table of Ocean Use by Wind (m/s @ 90m)</w:t>
+      </w:r>
+    </w:p>
+    <w:p>
+      <w:pPr>
+        <w:pStyle w:val="FirstParagraph"/>
+      </w:pPr>
+      <w:r>
+        <w:drawing>
+          <wp:inline>
+            <wp:extent cx="5334000" cy="3264408"/>
+            <wp:effectExtent b="0" l="0" r="0" t="0"/>
+            <wp:docPr descr="" id="1" name="Picture"/>
+            <a:graphic>
+              <a:graphicData uri="http://schemas.openxmlformats.org/drawingml/2006/picture">
+                <pic:pic>
+                  <pic:nvPicPr>
+                    <pic:cNvPr descr="nrel-uses_files/figure-docx/tblGreat%20Lakeswind-1.png" id="0" name="Picture"/>
+                    <pic:cNvPicPr>
+                      <a:picLocks noChangeArrowheads="1" noChangeAspect="1"/>
+                    </pic:cNvPicPr>
+                  </pic:nvPicPr>
+                  <pic:blipFill>
+                    <a:blip r:embed="rId56"/>
+                    <a:stretch>
+                      <a:fillRect/>
+                    </a:stretch>
+                  </pic:blipFill>
+                  <pic:spPr bwMode="auto">
+                    <a:xfrm>
+                      <a:off x="0" y="0"/>
+                      <a:ext cx="5334000" cy="3264408"/>
+                    </a:xfrm>
+                    <a:prstGeom prst="rect">
+                      <a:avLst/>
+                    </a:prstGeom>
+                    <a:noFill/>
+                    <a:ln w="9525">
+                      <a:noFill/>
+                      <a:headEnd/>
+                      <a:tailEnd/>
+                    </a:ln>
+                  </pic:spPr>
+                </pic:pic>
+              </a:graphicData>
+            </a:graphic>
+          </wp:inline>
+        </w:drawing>
+      </w:r>
+    </w:p>
+    <w:p>
+      <w:pPr>
+        <w:pStyle w:val="Heading2"/>
+      </w:pPr>
+      <w:bookmarkStart w:id="57" w:name="gulf-of-mexico"/>
+      <w:bookmarkEnd w:id="57"/>
+      <w:r>
+        <w:t xml:space="preserve">Gulf of Mexico</w:t>
+      </w:r>
+    </w:p>
+    <w:p>
+      <w:pPr>
+        <w:pStyle w:val="Heading3"/>
+      </w:pPr>
+      <w:bookmarkStart w:id="58" w:name="map-of-ocean-use-4"/>
+      <w:bookmarkEnd w:id="58"/>
+      <w:r>
+        <w:t xml:space="preserve">Map of Ocean Use</w:t>
+      </w:r>
+    </w:p>
+    <w:p>
+      <w:pPr>
+        <w:pStyle w:val="FigureWithCaption"/>
+      </w:pPr>
+      <w:r>
+        <w:drawing>
+          <wp:inline>
+            <wp:extent cx="5334000" cy="2145453"/>
+            <wp:effectExtent b="0" l="0" r="0" t="0"/>
+            <wp:docPr descr="Map of cumulative ocean use in Gulf of Mexico region." id="1" name="Picture"/>
+            <a:graphic>
+              <a:graphicData uri="http://schemas.openxmlformats.org/drawingml/2006/picture">
+                <pic:pic>
+                  <pic:nvPicPr>
+                    <pic:cNvPr descr="/Users/bbest/github/nrel-uses/data/territories/Gulf%20of%20Mexico_cnt.png" id="0" name="Picture"/>
+                    <pic:cNvPicPr>
+                      <a:picLocks noChangeArrowheads="1" noChangeAspect="1"/>
+                    </pic:cNvPicPr>
+                  </pic:nvPicPr>
+                  <pic:blipFill>
+                    <a:blip r:embed="rId59"/>
+                    <a:stretch>
+                      <a:fillRect/>
+                    </a:stretch>
+                  </pic:blipFill>
+                  <pic:spPr bwMode="auto">
+                    <a:xfrm>
+                      <a:off x="0" y="0"/>
+                      <a:ext cx="5334000" cy="2145453"/>
+                    </a:xfrm>
+                    <a:prstGeom prst="rect">
+                      <a:avLst/>
+                    </a:prstGeom>
+                    <a:noFill/>
+                    <a:ln w="9525">
+                      <a:noFill/>
+                      <a:headEnd/>
+                      <a:tailEnd/>
+                    </a:ln>
+                  </pic:spPr>
+                </pic:pic>
+              </a:graphicData>
+            </a:graphic>
+          </wp:inline>
+        </w:drawing>
+      </w:r>
+    </w:p>
+    <w:p>
+      <w:pPr>
+        <w:pStyle w:val="ImageCaption"/>
+      </w:pPr>
+      <w:r>
         <w:t xml:space="preserve">Map of cumulative ocean use in Gulf of Mexico region.</w:t>
       </w:r>
     </w:p>
@@ -1071,8 +1205,8 @@
       <w:pPr>
         <w:pStyle w:val="Heading3"/>
       </w:pPr>
-      <w:bookmarkStart w:id="52" w:name="plot-of-ocean-use-by-depth-m-4"/>
-      <w:bookmarkEnd w:id="52"/>
+      <w:bookmarkStart w:id="60" w:name="plot-of-ocean-use-by-depth-m-4"/>
+      <w:bookmarkEnd w:id="60"/>
       <w:r>
         <w:t xml:space="preserve">Plot of Ocean Use by Depth (m)</w:t>
       </w:r>
@@ -1091,13 +1225,13 @@
               <a:graphicData uri="http://schemas.openxmlformats.org/drawingml/2006/picture">
                 <pic:pic>
                   <pic:nvPicPr>
-                    <pic:cNvPr descr="index_files/figure-docx/figGulf%20of%20Mexicodepth-1.png" id="0" name="Picture"/>
+                    <pic:cNvPr descr="nrel-uses_files/figure-docx/figGulf%20of%20Mexicodepth-1.png" id="0" name="Picture"/>
                     <pic:cNvPicPr>
                       <a:picLocks noChangeArrowheads="1" noChangeAspect="1"/>
                     </pic:cNvPicPr>
                   </pic:nvPicPr>
                   <pic:blipFill>
-                    <a:blip r:embed="rId53"/>
+                    <a:blip r:embed="rId61"/>
                     <a:stretch>
                       <a:fillRect/>
                     </a:stretch>
@@ -1136,8 +1270,8 @@
       <w:pPr>
         <w:pStyle w:val="Heading3"/>
       </w:pPr>
-      <w:bookmarkStart w:id="54" w:name="table-of-ocean-use-by-depth-m-4"/>
-      <w:bookmarkEnd w:id="54"/>
+      <w:bookmarkStart w:id="62" w:name="table-of-ocean-use-by-depth-m-4"/>
+      <w:bookmarkEnd w:id="62"/>
       <w:r>
         <w:t xml:space="preserve">Table of Ocean Use by Depth (m)</w:t>
       </w:r>
@@ -1156,13 +1290,13 @@
               <a:graphicData uri="http://schemas.openxmlformats.org/drawingml/2006/picture">
                 <pic:pic>
                   <pic:nvPicPr>
-                    <pic:cNvPr descr="index_files/figure-docx/tblGulf%20of%20Mexicodepth-1.png" id="0" name="Picture"/>
+                    <pic:cNvPr descr="nrel-uses_files/figure-docx/tblGulf%20of%20Mexicodepth-1.png" id="0" name="Picture"/>
                     <pic:cNvPicPr>
                       <a:picLocks noChangeArrowheads="1" noChangeAspect="1"/>
                     </pic:cNvPicPr>
                   </pic:nvPicPr>
                   <pic:blipFill>
-                    <a:blip r:embed="rId55"/>
+                    <a:blip r:embed="rId63"/>
                     <a:stretch>
                       <a:fillRect/>
                     </a:stretch>
@@ -1191,22 +1325,12 @@
     </w:p>
     <w:p>
       <w:pPr>
-        <w:pStyle w:val="Heading2"/>
-      </w:pPr>
-      <w:bookmarkStart w:id="56" w:name="hawaii"/>
-      <w:bookmarkEnd w:id="56"/>
-      <w:r>
-        <w:t xml:space="preserve">Hawaii</w:t>
-      </w:r>
-    </w:p>
-    <w:p>
-      <w:pPr>
         <w:pStyle w:val="Heading3"/>
       </w:pPr>
-      <w:bookmarkStart w:id="57" w:name="map-of-ocean-use-5"/>
-      <w:bookmarkEnd w:id="57"/>
-      <w:r>
-        <w:t xml:space="preserve">Map of Ocean Use</w:t>
+      <w:bookmarkStart w:id="64" w:name="plot-of-ocean-use-by-wind-ms-90m-2"/>
+      <w:bookmarkEnd w:id="64"/>
+      <w:r>
+        <w:t xml:space="preserve">Plot of Ocean Use by Wind (m/s @ 90m)</w:t>
       </w:r>
     </w:p>
     <w:p>
@@ -1218,209 +1342,12 @@
           <wp:inline>
             <wp:extent cx="5334000" cy="4267200"/>
             <wp:effectExtent b="0" l="0" r="0" t="0"/>
-            <wp:docPr descr="Map of cumulative ocean use in Hawaii region." id="1" name="Picture"/>
+            <wp:docPr descr="Area of Cumulative Ocean Use by Wind (m/s @ 90m) for Gulf of Mexico region. Cumulative use are counted and summarized by Wind (m/s @ 90m) and area." id="1" name="Picture"/>
             <a:graphic>
               <a:graphicData uri="http://schemas.openxmlformats.org/drawingml/2006/picture">
                 <pic:pic>
                   <pic:nvPicPr>
-                    <pic:cNvPr descr="index_files/figure-docx/mapHawaii-1.png" id="0" name="Picture"/>
-                    <pic:cNvPicPr>
-                      <a:picLocks noChangeArrowheads="1" noChangeAspect="1"/>
-                    </pic:cNvPicPr>
-                  </pic:nvPicPr>
-                  <pic:blipFill>
-                    <a:blip r:embed="rId58"/>
-                    <a:stretch>
-                      <a:fillRect/>
-                    </a:stretch>
-                  </pic:blipFill>
-                  <pic:spPr bwMode="auto">
-                    <a:xfrm>
-                      <a:off x="0" y="0"/>
-                      <a:ext cx="5334000" cy="4267200"/>
-                    </a:xfrm>
-                    <a:prstGeom prst="rect">
-                      <a:avLst/>
-                    </a:prstGeom>
-                    <a:noFill/>
-                    <a:ln w="9525">
-                      <a:noFill/>
-                      <a:headEnd/>
-                      <a:tailEnd/>
-                    </a:ln>
-                  </pic:spPr>
-                </pic:pic>
-              </a:graphicData>
-            </a:graphic>
-          </wp:inline>
-        </w:drawing>
-      </w:r>
-    </w:p>
-    <w:p>
-      <w:pPr>
-        <w:pStyle w:val="ImageCaption"/>
-      </w:pPr>
-      <w:r>
-        <w:t xml:space="preserve">Map of cumulative ocean use in Hawaii region.</w:t>
-      </w:r>
-    </w:p>
-    <w:p>
-      <w:pPr>
-        <w:pStyle w:val="Heading3"/>
-      </w:pPr>
-      <w:bookmarkStart w:id="59" w:name="plot-of-ocean-use-by-depth-m-5"/>
-      <w:bookmarkEnd w:id="59"/>
-      <w:r>
-        <w:t xml:space="preserve">Plot of Ocean Use by Depth (m)</w:t>
-      </w:r>
-    </w:p>
-    <w:p>
-      <w:pPr>
-        <w:pStyle w:val="FigureWithCaption"/>
-      </w:pPr>
-      <w:r>
-        <w:drawing>
-          <wp:inline>
-            <wp:extent cx="5334000" cy="4267200"/>
-            <wp:effectExtent b="0" l="0" r="0" t="0"/>
-            <wp:docPr descr="Area of Cumulative Ocean Use by Depth (m) for Hawaii region. Cumulative use are counted and summarized by Depth (m) and area." id="1" name="Picture"/>
-            <a:graphic>
-              <a:graphicData uri="http://schemas.openxmlformats.org/drawingml/2006/picture">
-                <pic:pic>
-                  <pic:nvPicPr>
-                    <pic:cNvPr descr="index_files/figure-docx/figHawaiidepth-1.png" id="0" name="Picture"/>
-                    <pic:cNvPicPr>
-                      <a:picLocks noChangeArrowheads="1" noChangeAspect="1"/>
-                    </pic:cNvPicPr>
-                  </pic:nvPicPr>
-                  <pic:blipFill>
-                    <a:blip r:embed="rId60"/>
-                    <a:stretch>
-                      <a:fillRect/>
-                    </a:stretch>
-                  </pic:blipFill>
-                  <pic:spPr bwMode="auto">
-                    <a:xfrm>
-                      <a:off x="0" y="0"/>
-                      <a:ext cx="5334000" cy="4267200"/>
-                    </a:xfrm>
-                    <a:prstGeom prst="rect">
-                      <a:avLst/>
-                    </a:prstGeom>
-                    <a:noFill/>
-                    <a:ln w="9525">
-                      <a:noFill/>
-                      <a:headEnd/>
-                      <a:tailEnd/>
-                    </a:ln>
-                  </pic:spPr>
-                </pic:pic>
-              </a:graphicData>
-            </a:graphic>
-          </wp:inline>
-        </w:drawing>
-      </w:r>
-    </w:p>
-    <w:p>
-      <w:pPr>
-        <w:pStyle w:val="ImageCaption"/>
-      </w:pPr>
-      <w:r>
-        <w:t xml:space="preserve">Area of Cumulative Ocean Use by Depth (m) for Hawaii region. Cumulative use are counted and summarized by Depth (m) and area.</w:t>
-      </w:r>
-    </w:p>
-    <w:p>
-      <w:pPr>
-        <w:pStyle w:val="Heading3"/>
-      </w:pPr>
-      <w:bookmarkStart w:id="61" w:name="table-of-ocean-use-by-depth-m-5"/>
-      <w:bookmarkEnd w:id="61"/>
-      <w:r>
-        <w:t xml:space="preserve">Table of Ocean Use by Depth (m)</w:t>
-      </w:r>
-    </w:p>
-    <w:p>
-      <w:pPr>
-        <w:pStyle w:val="FirstParagraph"/>
-      </w:pPr>
-      <w:r>
-        <w:drawing>
-          <wp:inline>
-            <wp:extent cx="5334000" cy="3264408"/>
-            <wp:effectExtent b="0" l="0" r="0" t="0"/>
-            <wp:docPr descr="" id="1" name="Picture"/>
-            <a:graphic>
-              <a:graphicData uri="http://schemas.openxmlformats.org/drawingml/2006/picture">
-                <pic:pic>
-                  <pic:nvPicPr>
-                    <pic:cNvPr descr="index_files/figure-docx/tblHawaiidepth-1.png" id="0" name="Picture"/>
-                    <pic:cNvPicPr>
-                      <a:picLocks noChangeArrowheads="1" noChangeAspect="1"/>
-                    </pic:cNvPicPr>
-                  </pic:nvPicPr>
-                  <pic:blipFill>
-                    <a:blip r:embed="rId62"/>
-                    <a:stretch>
-                      <a:fillRect/>
-                    </a:stretch>
-                  </pic:blipFill>
-                  <pic:spPr bwMode="auto">
-                    <a:xfrm>
-                      <a:off x="0" y="0"/>
-                      <a:ext cx="5334000" cy="3264408"/>
-                    </a:xfrm>
-                    <a:prstGeom prst="rect">
-                      <a:avLst/>
-                    </a:prstGeom>
-                    <a:noFill/>
-                    <a:ln w="9525">
-                      <a:noFill/>
-                      <a:headEnd/>
-                      <a:tailEnd/>
-                    </a:ln>
-                  </pic:spPr>
-                </pic:pic>
-              </a:graphicData>
-            </a:graphic>
-          </wp:inline>
-        </w:drawing>
-      </w:r>
-    </w:p>
-    <w:p>
-      <w:pPr>
-        <w:pStyle w:val="Heading2"/>
-      </w:pPr>
-      <w:bookmarkStart w:id="63" w:name="pacific-islands"/>
-      <w:bookmarkEnd w:id="63"/>
-      <w:r>
-        <w:t xml:space="preserve">Pacific Islands</w:t>
-      </w:r>
-    </w:p>
-    <w:p>
-      <w:pPr>
-        <w:pStyle w:val="Heading3"/>
-      </w:pPr>
-      <w:bookmarkStart w:id="64" w:name="map-of-ocean-use-6"/>
-      <w:bookmarkEnd w:id="64"/>
-      <w:r>
-        <w:t xml:space="preserve">Map of Ocean Use</w:t>
-      </w:r>
-    </w:p>
-    <w:p>
-      <w:pPr>
-        <w:pStyle w:val="FigureWithCaption"/>
-      </w:pPr>
-      <w:r>
-        <w:drawing>
-          <wp:inline>
-            <wp:extent cx="5334000" cy="4267200"/>
-            <wp:effectExtent b="0" l="0" r="0" t="0"/>
-            <wp:docPr descr="Map of cumulative ocean use in Pacific Islands region." id="1" name="Picture"/>
-            <a:graphic>
-              <a:graphicData uri="http://schemas.openxmlformats.org/drawingml/2006/picture">
-                <pic:pic>
-                  <pic:nvPicPr>
-                    <pic:cNvPr descr="index_files/figure-docx/mapPacific%20Islands-1.png" id="0" name="Picture"/>
+                    <pic:cNvPr descr="nrel-uses_files/figure-docx/figGulf%20of%20Mexicowind-1.png" id="0" name="Picture"/>
                     <pic:cNvPicPr>
                       <a:picLocks noChangeArrowheads="1" noChangeAspect="1"/>
                     </pic:cNvPicPr>
@@ -1458,34 +1385,34 @@
         <w:pStyle w:val="ImageCaption"/>
       </w:pPr>
       <w:r>
-        <w:t xml:space="preserve">Map of cumulative ocean use in Pacific Islands region.</w:t>
+        <w:t xml:space="preserve">Area of Cumulative Ocean Use by Wind (m/s @ 90m) for Gulf of Mexico region. Cumulative use are counted and summarized by Wind (m/s @ 90m) and area.</w:t>
       </w:r>
     </w:p>
     <w:p>
       <w:pPr>
         <w:pStyle w:val="Heading3"/>
       </w:pPr>
-      <w:bookmarkStart w:id="66" w:name="plot-of-ocean-use-by-depth-m-6"/>
+      <w:bookmarkStart w:id="66" w:name="table-of-ocean-use-by-wind-ms-90m-2"/>
       <w:bookmarkEnd w:id="66"/>
       <w:r>
-        <w:t xml:space="preserve">Plot of Ocean Use by Depth (m)</w:t>
-      </w:r>
-    </w:p>
-    <w:p>
-      <w:pPr>
-        <w:pStyle w:val="FigureWithCaption"/>
+        <w:t xml:space="preserve">Table of Ocean Use by Wind (m/s @ 90m)</w:t>
+      </w:r>
+    </w:p>
+    <w:p>
+      <w:pPr>
+        <w:pStyle w:val="FirstParagraph"/>
       </w:pPr>
       <w:r>
         <w:drawing>
           <wp:inline>
-            <wp:extent cx="5334000" cy="4267200"/>
+            <wp:extent cx="5334000" cy="4032504"/>
             <wp:effectExtent b="0" l="0" r="0" t="0"/>
-            <wp:docPr descr="Area of Cumulative Ocean Use by Depth (m) for Pacific Islands region. Cumulative use are counted and summarized by Depth (m) and area." id="1" name="Picture"/>
+            <wp:docPr descr="" id="1" name="Picture"/>
             <a:graphic>
               <a:graphicData uri="http://schemas.openxmlformats.org/drawingml/2006/picture">
                 <pic:pic>
                   <pic:nvPicPr>
-                    <pic:cNvPr descr="index_files/figure-docx/figPacific%20Islandsdepth-1.png" id="0" name="Picture"/>
+                    <pic:cNvPr descr="nrel-uses_files/figure-docx/tblGulf%20of%20Mexicowind-1.png" id="0" name="Picture"/>
                     <pic:cNvPicPr>
                       <a:picLocks noChangeArrowheads="1" noChangeAspect="1"/>
                     </pic:cNvPicPr>
@@ -1499,7 +1426,7 @@
                   <pic:spPr bwMode="auto">
                     <a:xfrm>
                       <a:off x="0" y="0"/>
-                      <a:ext cx="5334000" cy="4267200"/>
+                      <a:ext cx="5334000" cy="4032504"/>
                     </a:xfrm>
                     <a:prstGeom prst="rect">
                       <a:avLst/>
@@ -1520,43 +1447,45 @@
     </w:p>
     <w:p>
       <w:pPr>
-        <w:pStyle w:val="ImageCaption"/>
-      </w:pPr>
-      <w:r>
-        <w:t xml:space="preserve">Area of Cumulative Ocean Use by Depth (m) for Pacific Islands region. Cumulative use are counted and summarized by Depth (m) and area.</w:t>
+        <w:pStyle w:val="Heading2"/>
+      </w:pPr>
+      <w:bookmarkStart w:id="68" w:name="hawaii"/>
+      <w:bookmarkEnd w:id="68"/>
+      <w:r>
+        <w:t xml:space="preserve">Hawaii</w:t>
       </w:r>
     </w:p>
     <w:p>
       <w:pPr>
         <w:pStyle w:val="Heading3"/>
       </w:pPr>
-      <w:bookmarkStart w:id="68" w:name="table-of-ocean-use-by-depth-m-6"/>
-      <w:bookmarkEnd w:id="68"/>
-      <w:r>
-        <w:t xml:space="preserve">Table of Ocean Use by Depth (m)</w:t>
-      </w:r>
-    </w:p>
-    <w:p>
-      <w:pPr>
-        <w:pStyle w:val="FirstParagraph"/>
+      <w:bookmarkStart w:id="69" w:name="map-of-ocean-use-5"/>
+      <w:bookmarkEnd w:id="69"/>
+      <w:r>
+        <w:t xml:space="preserve">Map of Ocean Use</w:t>
+      </w:r>
+    </w:p>
+    <w:p>
+      <w:pPr>
+        <w:pStyle w:val="FigureWithCaption"/>
       </w:pPr>
       <w:r>
         <w:drawing>
           <wp:inline>
-            <wp:extent cx="5334000" cy="3595116"/>
+            <wp:extent cx="5334000" cy="2803313"/>
             <wp:effectExtent b="0" l="0" r="0" t="0"/>
-            <wp:docPr descr="" id="1" name="Picture"/>
+            <wp:docPr descr="Map of cumulative ocean use in Hawaii region." id="1" name="Picture"/>
             <a:graphic>
               <a:graphicData uri="http://schemas.openxmlformats.org/drawingml/2006/picture">
                 <pic:pic>
                   <pic:nvPicPr>
-                    <pic:cNvPr descr="index_files/figure-docx/tblPacific%20Islandsdepth-1.png" id="0" name="Picture"/>
+                    <pic:cNvPr descr="/Users/bbest/github/nrel-uses/data/territories/Hawaii_cnt.png" id="0" name="Picture"/>
                     <pic:cNvPicPr>
                       <a:picLocks noChangeArrowheads="1" noChangeAspect="1"/>
                     </pic:cNvPicPr>
                   </pic:nvPicPr>
                   <pic:blipFill>
-                    <a:blip r:embed="rId69"/>
+                    <a:blip r:embed="rId70"/>
                     <a:stretch>
                       <a:fillRect/>
                     </a:stretch>
@@ -1564,7 +1493,7 @@
                   <pic:spPr bwMode="auto">
                     <a:xfrm>
                       <a:off x="0" y="0"/>
-                      <a:ext cx="5334000" cy="3595116"/>
+                      <a:ext cx="5334000" cy="2803313"/>
                     </a:xfrm>
                     <a:prstGeom prst="rect">
                       <a:avLst/>
@@ -1585,22 +1514,20 @@
     </w:p>
     <w:p>
       <w:pPr>
-        <w:pStyle w:val="Heading2"/>
-      </w:pPr>
-      <w:bookmarkStart w:id="70" w:name="west"/>
-      <w:bookmarkEnd w:id="70"/>
-      <w:r>
-        <w:t xml:space="preserve">West</w:t>
+        <w:pStyle w:val="ImageCaption"/>
+      </w:pPr>
+      <w:r>
+        <w:t xml:space="preserve">Map of cumulative ocean use in Hawaii region.</w:t>
       </w:r>
     </w:p>
     <w:p>
       <w:pPr>
         <w:pStyle w:val="Heading3"/>
       </w:pPr>
-      <w:bookmarkStart w:id="71" w:name="map-of-ocean-use-7"/>
+      <w:bookmarkStart w:id="71" w:name="plot-of-ocean-use-by-depth-m-5"/>
       <w:bookmarkEnd w:id="71"/>
       <w:r>
-        <w:t xml:space="preserve">Map of Ocean Use</w:t>
+        <w:t xml:space="preserve">Plot of Ocean Use by Depth (m)</w:t>
       </w:r>
     </w:p>
     <w:p>
@@ -1612,12 +1539,12 @@
           <wp:inline>
             <wp:extent cx="5334000" cy="4267200"/>
             <wp:effectExtent b="0" l="0" r="0" t="0"/>
-            <wp:docPr descr="Map of cumulative ocean use in West region." id="1" name="Picture"/>
+            <wp:docPr descr="Area of Cumulative Ocean Use by Depth (m) for Hawaii region. Cumulative use are counted and summarized by Depth (m) and area." id="1" name="Picture"/>
             <a:graphic>
               <a:graphicData uri="http://schemas.openxmlformats.org/drawingml/2006/picture">
                 <pic:pic>
                   <pic:nvPicPr>
-                    <pic:cNvPr descr="index_files/figure-docx/mapWest-1.png" id="0" name="Picture"/>
+                    <pic:cNvPr descr="nrel-uses_files/figure-docx/figHawaiidepth-1.png" id="0" name="Picture"/>
                     <pic:cNvPicPr>
                       <a:picLocks noChangeArrowheads="1" noChangeAspect="1"/>
                     </pic:cNvPicPr>
@@ -1655,40 +1582,97 @@
         <w:pStyle w:val="ImageCaption"/>
       </w:pPr>
       <w:r>
-        <w:t xml:space="preserve">Map of cumulative ocean use in West region.</w:t>
+        <w:t xml:space="preserve">Area of Cumulative Ocean Use by Depth (m) for Hawaii region. Cumulative use are counted and summarized by Depth (m) and area.</w:t>
       </w:r>
     </w:p>
     <w:p>
       <w:pPr>
         <w:pStyle w:val="Heading3"/>
       </w:pPr>
-      <w:bookmarkStart w:id="73" w:name="plot-of-ocean-use-by-depth-m-7"/>
+      <w:bookmarkStart w:id="73" w:name="table-of-ocean-use-by-depth-m-5"/>
       <w:bookmarkEnd w:id="73"/>
       <w:r>
-        <w:t xml:space="preserve">Plot of Ocean Use by Depth (m)</w:t>
-      </w:r>
-    </w:p>
-    <w:p>
-      <w:pPr>
-        <w:pStyle w:val="FigureWithCaption"/>
+        <w:t xml:space="preserve">Table of Ocean Use by Depth (m)</w:t>
+      </w:r>
+    </w:p>
+    <w:p>
+      <w:pPr>
+        <w:pStyle w:val="FirstParagraph"/>
       </w:pPr>
       <w:r>
         <w:drawing>
           <wp:inline>
-            <wp:extent cx="5334000" cy="4267200"/>
+            <wp:extent cx="5334000" cy="3264408"/>
             <wp:effectExtent b="0" l="0" r="0" t="0"/>
-            <wp:docPr descr="Area of Cumulative Ocean Use by Depth (m) for West region. Cumulative use are counted and summarized by Depth (m) and area." id="1" name="Picture"/>
+            <wp:docPr descr="" id="1" name="Picture"/>
             <a:graphic>
               <a:graphicData uri="http://schemas.openxmlformats.org/drawingml/2006/picture">
                 <pic:pic>
                   <pic:nvPicPr>
-                    <pic:cNvPr descr="index_files/figure-docx/figWestdepth-1.png" id="0" name="Picture"/>
+                    <pic:cNvPr descr="nrel-uses_files/figure-docx/tblHawaiidepth-1.png" id="0" name="Picture"/>
                     <pic:cNvPicPr>
                       <a:picLocks noChangeArrowheads="1" noChangeAspect="1"/>
                     </pic:cNvPicPr>
                   </pic:nvPicPr>
                   <pic:blipFill>
                     <a:blip r:embed="rId74"/>
+                    <a:stretch>
+                      <a:fillRect/>
+                    </a:stretch>
+                  </pic:blipFill>
+                  <pic:spPr bwMode="auto">
+                    <a:xfrm>
+                      <a:off x="0" y="0"/>
+                      <a:ext cx="5334000" cy="3264408"/>
+                    </a:xfrm>
+                    <a:prstGeom prst="rect">
+                      <a:avLst/>
+                    </a:prstGeom>
+                    <a:noFill/>
+                    <a:ln w="9525">
+                      <a:noFill/>
+                      <a:headEnd/>
+                      <a:tailEnd/>
+                    </a:ln>
+                  </pic:spPr>
+                </pic:pic>
+              </a:graphicData>
+            </a:graphic>
+          </wp:inline>
+        </w:drawing>
+      </w:r>
+    </w:p>
+    <w:p>
+      <w:pPr>
+        <w:pStyle w:val="Heading3"/>
+      </w:pPr>
+      <w:bookmarkStart w:id="75" w:name="plot-of-ocean-use-by-wind-ms-90m-3"/>
+      <w:bookmarkEnd w:id="75"/>
+      <w:r>
+        <w:t xml:space="preserve">Plot of Ocean Use by Wind (m/s @ 90m)</w:t>
+      </w:r>
+    </w:p>
+    <w:p>
+      <w:pPr>
+        <w:pStyle w:val="FigureWithCaption"/>
+      </w:pPr>
+      <w:r>
+        <w:drawing>
+          <wp:inline>
+            <wp:extent cx="5334000" cy="4267200"/>
+            <wp:effectExtent b="0" l="0" r="0" t="0"/>
+            <wp:docPr descr="Area of Cumulative Ocean Use by Wind (m/s @ 90m) for Hawaii region. Cumulative use are counted and summarized by Wind (m/s @ 90m) and area." id="1" name="Picture"/>
+            <a:graphic>
+              <a:graphicData uri="http://schemas.openxmlformats.org/drawingml/2006/picture">
+                <pic:pic>
+                  <pic:nvPicPr>
+                    <pic:cNvPr descr="nrel-uses_files/figure-docx/figHawaiiwind-1.png" id="0" name="Picture"/>
+                    <pic:cNvPicPr>
+                      <a:picLocks noChangeArrowheads="1" noChangeAspect="1"/>
+                    </pic:cNvPicPr>
+                  </pic:nvPicPr>
+                  <pic:blipFill>
+                    <a:blip r:embed="rId76"/>
                     <a:stretch>
                       <a:fillRect/>
                     </a:stretch>
@@ -1720,6 +1704,400 @@
         <w:pStyle w:val="ImageCaption"/>
       </w:pPr>
       <w:r>
+        <w:t xml:space="preserve">Area of Cumulative Ocean Use by Wind (m/s @ 90m) for Hawaii region. Cumulative use are counted and summarized by Wind (m/s @ 90m) and area.</w:t>
+      </w:r>
+    </w:p>
+    <w:p>
+      <w:pPr>
+        <w:pStyle w:val="Heading3"/>
+      </w:pPr>
+      <w:bookmarkStart w:id="77" w:name="table-of-ocean-use-by-wind-ms-90m-3"/>
+      <w:bookmarkEnd w:id="77"/>
+      <w:r>
+        <w:t xml:space="preserve">Table of Ocean Use by Wind (m/s @ 90m)</w:t>
+      </w:r>
+    </w:p>
+    <w:p>
+      <w:pPr>
+        <w:pStyle w:val="FirstParagraph"/>
+      </w:pPr>
+      <w:r>
+        <w:drawing>
+          <wp:inline>
+            <wp:extent cx="5334000" cy="3264408"/>
+            <wp:effectExtent b="0" l="0" r="0" t="0"/>
+            <wp:docPr descr="" id="1" name="Picture"/>
+            <a:graphic>
+              <a:graphicData uri="http://schemas.openxmlformats.org/drawingml/2006/picture">
+                <pic:pic>
+                  <pic:nvPicPr>
+                    <pic:cNvPr descr="nrel-uses_files/figure-docx/tblHawaiiwind-1.png" id="0" name="Picture"/>
+                    <pic:cNvPicPr>
+                      <a:picLocks noChangeArrowheads="1" noChangeAspect="1"/>
+                    </pic:cNvPicPr>
+                  </pic:nvPicPr>
+                  <pic:blipFill>
+                    <a:blip r:embed="rId78"/>
+                    <a:stretch>
+                      <a:fillRect/>
+                    </a:stretch>
+                  </pic:blipFill>
+                  <pic:spPr bwMode="auto">
+                    <a:xfrm>
+                      <a:off x="0" y="0"/>
+                      <a:ext cx="5334000" cy="3264408"/>
+                    </a:xfrm>
+                    <a:prstGeom prst="rect">
+                      <a:avLst/>
+                    </a:prstGeom>
+                    <a:noFill/>
+                    <a:ln w="9525">
+                      <a:noFill/>
+                      <a:headEnd/>
+                      <a:tailEnd/>
+                    </a:ln>
+                  </pic:spPr>
+                </pic:pic>
+              </a:graphicData>
+            </a:graphic>
+          </wp:inline>
+        </w:drawing>
+      </w:r>
+    </w:p>
+    <w:p>
+      <w:pPr>
+        <w:pStyle w:val="Heading2"/>
+      </w:pPr>
+      <w:bookmarkStart w:id="79" w:name="pacific-islands"/>
+      <w:bookmarkEnd w:id="79"/>
+      <w:r>
+        <w:t xml:space="preserve">Pacific Islands</w:t>
+      </w:r>
+    </w:p>
+    <w:p>
+      <w:pPr>
+        <w:pStyle w:val="Heading3"/>
+      </w:pPr>
+      <w:bookmarkStart w:id="80" w:name="map-of-ocean-use-6"/>
+      <w:bookmarkEnd w:id="80"/>
+      <w:r>
+        <w:t xml:space="preserve">Map of Ocean Use</w:t>
+      </w:r>
+    </w:p>
+    <w:p>
+      <w:pPr>
+        <w:pStyle w:val="FigureWithCaption"/>
+      </w:pPr>
+      <w:r>
+        <w:drawing>
+          <wp:inline>
+            <wp:extent cx="5334000" cy="3573780"/>
+            <wp:effectExtent b="0" l="0" r="0" t="0"/>
+            <wp:docPr descr="Map of cumulative ocean use in Pacific Islands region." id="1" name="Picture"/>
+            <a:graphic>
+              <a:graphicData uri="http://schemas.openxmlformats.org/drawingml/2006/picture">
+                <pic:pic>
+                  <pic:nvPicPr>
+                    <pic:cNvPr descr="/Users/bbest/github/nrel-uses/data/territories/Pacific%20Islands_cnt.png" id="0" name="Picture"/>
+                    <pic:cNvPicPr>
+                      <a:picLocks noChangeArrowheads="1" noChangeAspect="1"/>
+                    </pic:cNvPicPr>
+                  </pic:nvPicPr>
+                  <pic:blipFill>
+                    <a:blip r:embed="rId81"/>
+                    <a:stretch>
+                      <a:fillRect/>
+                    </a:stretch>
+                  </pic:blipFill>
+                  <pic:spPr bwMode="auto">
+                    <a:xfrm>
+                      <a:off x="0" y="0"/>
+                      <a:ext cx="5334000" cy="3573780"/>
+                    </a:xfrm>
+                    <a:prstGeom prst="rect">
+                      <a:avLst/>
+                    </a:prstGeom>
+                    <a:noFill/>
+                    <a:ln w="9525">
+                      <a:noFill/>
+                      <a:headEnd/>
+                      <a:tailEnd/>
+                    </a:ln>
+                  </pic:spPr>
+                </pic:pic>
+              </a:graphicData>
+            </a:graphic>
+          </wp:inline>
+        </w:drawing>
+      </w:r>
+    </w:p>
+    <w:p>
+      <w:pPr>
+        <w:pStyle w:val="ImageCaption"/>
+      </w:pPr>
+      <w:r>
+        <w:t xml:space="preserve">Map of cumulative ocean use in Pacific Islands region.</w:t>
+      </w:r>
+    </w:p>
+    <w:p>
+      <w:pPr>
+        <w:pStyle w:val="Heading3"/>
+      </w:pPr>
+      <w:bookmarkStart w:id="82" w:name="plot-of-ocean-use-by-depth-m-6"/>
+      <w:bookmarkEnd w:id="82"/>
+      <w:r>
+        <w:t xml:space="preserve">Plot of Ocean Use by Depth (m)</w:t>
+      </w:r>
+    </w:p>
+    <w:p>
+      <w:pPr>
+        <w:pStyle w:val="FigureWithCaption"/>
+      </w:pPr>
+      <w:r>
+        <w:drawing>
+          <wp:inline>
+            <wp:extent cx="5334000" cy="4267200"/>
+            <wp:effectExtent b="0" l="0" r="0" t="0"/>
+            <wp:docPr descr="Area of Cumulative Ocean Use by Depth (m) for Pacific Islands region. Cumulative use are counted and summarized by Depth (m) and area." id="1" name="Picture"/>
+            <a:graphic>
+              <a:graphicData uri="http://schemas.openxmlformats.org/drawingml/2006/picture">
+                <pic:pic>
+                  <pic:nvPicPr>
+                    <pic:cNvPr descr="nrel-uses_files/figure-docx/figPacific%20Islandsdepth-1.png" id="0" name="Picture"/>
+                    <pic:cNvPicPr>
+                      <a:picLocks noChangeArrowheads="1" noChangeAspect="1"/>
+                    </pic:cNvPicPr>
+                  </pic:nvPicPr>
+                  <pic:blipFill>
+                    <a:blip r:embed="rId83"/>
+                    <a:stretch>
+                      <a:fillRect/>
+                    </a:stretch>
+                  </pic:blipFill>
+                  <pic:spPr bwMode="auto">
+                    <a:xfrm>
+                      <a:off x="0" y="0"/>
+                      <a:ext cx="5334000" cy="4267200"/>
+                    </a:xfrm>
+                    <a:prstGeom prst="rect">
+                      <a:avLst/>
+                    </a:prstGeom>
+                    <a:noFill/>
+                    <a:ln w="9525">
+                      <a:noFill/>
+                      <a:headEnd/>
+                      <a:tailEnd/>
+                    </a:ln>
+                  </pic:spPr>
+                </pic:pic>
+              </a:graphicData>
+            </a:graphic>
+          </wp:inline>
+        </w:drawing>
+      </w:r>
+    </w:p>
+    <w:p>
+      <w:pPr>
+        <w:pStyle w:val="ImageCaption"/>
+      </w:pPr>
+      <w:r>
+        <w:t xml:space="preserve">Area of Cumulative Ocean Use by Depth (m) for Pacific Islands region. Cumulative use are counted and summarized by Depth (m) and area.</w:t>
+      </w:r>
+    </w:p>
+    <w:p>
+      <w:pPr>
+        <w:pStyle w:val="Heading3"/>
+      </w:pPr>
+      <w:bookmarkStart w:id="84" w:name="table-of-ocean-use-by-depth-m-6"/>
+      <w:bookmarkEnd w:id="84"/>
+      <w:r>
+        <w:t xml:space="preserve">Table of Ocean Use by Depth (m)</w:t>
+      </w:r>
+    </w:p>
+    <w:p>
+      <w:pPr>
+        <w:pStyle w:val="FirstParagraph"/>
+      </w:pPr>
+      <w:r>
+        <w:drawing>
+          <wp:inline>
+            <wp:extent cx="5334000" cy="3595116"/>
+            <wp:effectExtent b="0" l="0" r="0" t="0"/>
+            <wp:docPr descr="" id="1" name="Picture"/>
+            <a:graphic>
+              <a:graphicData uri="http://schemas.openxmlformats.org/drawingml/2006/picture">
+                <pic:pic>
+                  <pic:nvPicPr>
+                    <pic:cNvPr descr="nrel-uses_files/figure-docx/tblPacific%20Islandsdepth-1.png" id="0" name="Picture"/>
+                    <pic:cNvPicPr>
+                      <a:picLocks noChangeArrowheads="1" noChangeAspect="1"/>
+                    </pic:cNvPicPr>
+                  </pic:nvPicPr>
+                  <pic:blipFill>
+                    <a:blip r:embed="rId85"/>
+                    <a:stretch>
+                      <a:fillRect/>
+                    </a:stretch>
+                  </pic:blipFill>
+                  <pic:spPr bwMode="auto">
+                    <a:xfrm>
+                      <a:off x="0" y="0"/>
+                      <a:ext cx="5334000" cy="3595116"/>
+                    </a:xfrm>
+                    <a:prstGeom prst="rect">
+                      <a:avLst/>
+                    </a:prstGeom>
+                    <a:noFill/>
+                    <a:ln w="9525">
+                      <a:noFill/>
+                      <a:headEnd/>
+                      <a:tailEnd/>
+                    </a:ln>
+                  </pic:spPr>
+                </pic:pic>
+              </a:graphicData>
+            </a:graphic>
+          </wp:inline>
+        </w:drawing>
+      </w:r>
+    </w:p>
+    <w:p>
+      <w:pPr>
+        <w:pStyle w:val="Heading2"/>
+      </w:pPr>
+      <w:bookmarkStart w:id="86" w:name="west"/>
+      <w:bookmarkEnd w:id="86"/>
+      <w:r>
+        <w:t xml:space="preserve">West</w:t>
+      </w:r>
+    </w:p>
+    <w:p>
+      <w:pPr>
+        <w:pStyle w:val="Heading3"/>
+      </w:pPr>
+      <w:bookmarkStart w:id="87" w:name="map-of-ocean-use-7"/>
+      <w:bookmarkEnd w:id="87"/>
+      <w:r>
+        <w:t xml:space="preserve">Map of Ocean Use</w:t>
+      </w:r>
+    </w:p>
+    <w:p>
+      <w:pPr>
+        <w:pStyle w:val="FigureWithCaption"/>
+      </w:pPr>
+      <w:r>
+        <w:drawing>
+          <wp:inline>
+            <wp:extent cx="5334000" cy="7112000"/>
+            <wp:effectExtent b="0" l="0" r="0" t="0"/>
+            <wp:docPr descr="Map of cumulative ocean use in West region." id="1" name="Picture"/>
+            <a:graphic>
+              <a:graphicData uri="http://schemas.openxmlformats.org/drawingml/2006/picture">
+                <pic:pic>
+                  <pic:nvPicPr>
+                    <pic:cNvPr descr="/Users/bbest/github/nrel-uses/data/territories/West_cnt.png" id="0" name="Picture"/>
+                    <pic:cNvPicPr>
+                      <a:picLocks noChangeArrowheads="1" noChangeAspect="1"/>
+                    </pic:cNvPicPr>
+                  </pic:nvPicPr>
+                  <pic:blipFill>
+                    <a:blip r:embed="rId88"/>
+                    <a:stretch>
+                      <a:fillRect/>
+                    </a:stretch>
+                  </pic:blipFill>
+                  <pic:spPr bwMode="auto">
+                    <a:xfrm>
+                      <a:off x="0" y="0"/>
+                      <a:ext cx="5334000" cy="7112000"/>
+                    </a:xfrm>
+                    <a:prstGeom prst="rect">
+                      <a:avLst/>
+                    </a:prstGeom>
+                    <a:noFill/>
+                    <a:ln w="9525">
+                      <a:noFill/>
+                      <a:headEnd/>
+                      <a:tailEnd/>
+                    </a:ln>
+                  </pic:spPr>
+                </pic:pic>
+              </a:graphicData>
+            </a:graphic>
+          </wp:inline>
+        </w:drawing>
+      </w:r>
+    </w:p>
+    <w:p>
+      <w:pPr>
+        <w:pStyle w:val="ImageCaption"/>
+      </w:pPr>
+      <w:r>
+        <w:t xml:space="preserve">Map of cumulative ocean use in West region.</w:t>
+      </w:r>
+    </w:p>
+    <w:p>
+      <w:pPr>
+        <w:pStyle w:val="Heading3"/>
+      </w:pPr>
+      <w:bookmarkStart w:id="89" w:name="plot-of-ocean-use-by-depth-m-7"/>
+      <w:bookmarkEnd w:id="89"/>
+      <w:r>
+        <w:t xml:space="preserve">Plot of Ocean Use by Depth (m)</w:t>
+      </w:r>
+    </w:p>
+    <w:p>
+      <w:pPr>
+        <w:pStyle w:val="FigureWithCaption"/>
+      </w:pPr>
+      <w:r>
+        <w:drawing>
+          <wp:inline>
+            <wp:extent cx="5334000" cy="4267200"/>
+            <wp:effectExtent b="0" l="0" r="0" t="0"/>
+            <wp:docPr descr="Area of Cumulative Ocean Use by Depth (m) for West region. Cumulative use are counted and summarized by Depth (m) and area." id="1" name="Picture"/>
+            <a:graphic>
+              <a:graphicData uri="http://schemas.openxmlformats.org/drawingml/2006/picture">
+                <pic:pic>
+                  <pic:nvPicPr>
+                    <pic:cNvPr descr="nrel-uses_files/figure-docx/figWestdepth-1.png" id="0" name="Picture"/>
+                    <pic:cNvPicPr>
+                      <a:picLocks noChangeArrowheads="1" noChangeAspect="1"/>
+                    </pic:cNvPicPr>
+                  </pic:nvPicPr>
+                  <pic:blipFill>
+                    <a:blip r:embed="rId90"/>
+                    <a:stretch>
+                      <a:fillRect/>
+                    </a:stretch>
+                  </pic:blipFill>
+                  <pic:spPr bwMode="auto">
+                    <a:xfrm>
+                      <a:off x="0" y="0"/>
+                      <a:ext cx="5334000" cy="4267200"/>
+                    </a:xfrm>
+                    <a:prstGeom prst="rect">
+                      <a:avLst/>
+                    </a:prstGeom>
+                    <a:noFill/>
+                    <a:ln w="9525">
+                      <a:noFill/>
+                      <a:headEnd/>
+                      <a:tailEnd/>
+                    </a:ln>
+                  </pic:spPr>
+                </pic:pic>
+              </a:graphicData>
+            </a:graphic>
+          </wp:inline>
+        </w:drawing>
+      </w:r>
+    </w:p>
+    <w:p>
+      <w:pPr>
+        <w:pStyle w:val="ImageCaption"/>
+      </w:pPr>
+      <w:r>
         <w:t xml:space="preserve">Area of Cumulative Ocean Use by Depth (m) for West region. Cumulative use are counted and summarized by Depth (m) and area.</w:t>
       </w:r>
     </w:p>
@@ -1727,8 +2105,8 @@
       <w:pPr>
         <w:pStyle w:val="Heading3"/>
       </w:pPr>
-      <w:bookmarkStart w:id="75" w:name="table-of-ocean-use-by-depth-m-7"/>
-      <w:bookmarkEnd w:id="75"/>
+      <w:bookmarkStart w:id="91" w:name="table-of-ocean-use-by-depth-m-7"/>
+      <w:bookmarkEnd w:id="91"/>
       <w:r>
         <w:t xml:space="preserve">Table of Ocean Use by Depth (m)</w:t>
       </w:r>
@@ -1747,13 +2125,13 @@
               <a:graphicData uri="http://schemas.openxmlformats.org/drawingml/2006/picture">
                 <pic:pic>
                   <pic:nvPicPr>
-                    <pic:cNvPr descr="index_files/figure-docx/tblWestdepth-1.png" id="0" name="Picture"/>
+                    <pic:cNvPr descr="nrel-uses_files/figure-docx/tblWestdepth-1.png" id="0" name="Picture"/>
                     <pic:cNvPicPr>
                       <a:picLocks noChangeArrowheads="1" noChangeAspect="1"/>
                     </pic:cNvPicPr>
                   </pic:nvPicPr>
                   <pic:blipFill>
-                    <a:blip r:embed="rId76"/>
+                    <a:blip r:embed="rId92"/>
                     <a:stretch>
                       <a:fillRect/>
                     </a:stretch>
@@ -1782,61 +2160,124 @@
     </w:p>
     <w:p>
       <w:pPr>
-        <w:pStyle w:val="BodyText"/>
-      </w:pPr>
-      <w:r>
-        <w:t xml:space="preserve">TODO:</w:t>
-      </w:r>
-    </w:p>
-    <w:p>
-      <w:pPr>
-        <w:numPr>
-          <w:numId w:val="1002"/>
-          <w:ilvl w:val="0"/>
-        </w:numPr>
-      </w:pPr>
-      <w:r>
-        <w:t xml:space="preserve">contours of depth bins for map.</w:t>
-      </w:r>
-    </w:p>
-    <w:p>
-      <w:pPr>
-        <w:numPr>
-          <w:numId w:val="1002"/>
-          <w:ilvl w:val="0"/>
-        </w:numPr>
-      </w:pPr>
-      <w:r>
-        <w:t xml:space="preserve">zoom in for West (NOTE: 2x-clicking on html zooms)</w:t>
-      </w:r>
-    </w:p>
-    <w:p>
-      <w:pPr>
-        <w:numPr>
-          <w:numId w:val="1002"/>
-          <w:ilvl w:val="0"/>
-        </w:numPr>
-      </w:pPr>
-      <w:r>
-        <w:t xml:space="preserve">corresponding table/plot of</w:t>
-      </w:r>
-      <w:r>
-        <w:t xml:space="preserve"> </w:t>
-      </w:r>
-      <w:r>
-        <w:t xml:space="preserve">“</w:t>
-      </w:r>
-      <w:r>
-        <w:t xml:space="preserve">Area (km^2) by Tide/Wave/Wind</w:t>
-      </w:r>
-      <w:r>
-        <w:t xml:space="preserve">”</w:t>
-      </w:r>
-      <w:r>
-        <w:t xml:space="preserve"> </w:t>
-      </w:r>
-      <w:r>
-        <w:t xml:space="preserve">and map with contours of energy bins.</w:t>
+        <w:pStyle w:val="Heading3"/>
+      </w:pPr>
+      <w:bookmarkStart w:id="93" w:name="plot-of-ocean-use-by-wind-ms-90m-4"/>
+      <w:bookmarkEnd w:id="93"/>
+      <w:r>
+        <w:t xml:space="preserve">Plot of Ocean Use by Wind (m/s @ 90m)</w:t>
+      </w:r>
+    </w:p>
+    <w:p>
+      <w:pPr>
+        <w:pStyle w:val="FigureWithCaption"/>
+      </w:pPr>
+      <w:r>
+        <w:drawing>
+          <wp:inline>
+            <wp:extent cx="5334000" cy="4267200"/>
+            <wp:effectExtent b="0" l="0" r="0" t="0"/>
+            <wp:docPr descr="Area of Cumulative Ocean Use by Wind (m/s @ 90m) for West region. Cumulative use are counted and summarized by Wind (m/s @ 90m) and area." id="1" name="Picture"/>
+            <a:graphic>
+              <a:graphicData uri="http://schemas.openxmlformats.org/drawingml/2006/picture">
+                <pic:pic>
+                  <pic:nvPicPr>
+                    <pic:cNvPr descr="nrel-uses_files/figure-docx/figWestwind-1.png" id="0" name="Picture"/>
+                    <pic:cNvPicPr>
+                      <a:picLocks noChangeArrowheads="1" noChangeAspect="1"/>
+                    </pic:cNvPicPr>
+                  </pic:nvPicPr>
+                  <pic:blipFill>
+                    <a:blip r:embed="rId94"/>
+                    <a:stretch>
+                      <a:fillRect/>
+                    </a:stretch>
+                  </pic:blipFill>
+                  <pic:spPr bwMode="auto">
+                    <a:xfrm>
+                      <a:off x="0" y="0"/>
+                      <a:ext cx="5334000" cy="4267200"/>
+                    </a:xfrm>
+                    <a:prstGeom prst="rect">
+                      <a:avLst/>
+                    </a:prstGeom>
+                    <a:noFill/>
+                    <a:ln w="9525">
+                      <a:noFill/>
+                      <a:headEnd/>
+                      <a:tailEnd/>
+                    </a:ln>
+                  </pic:spPr>
+                </pic:pic>
+              </a:graphicData>
+            </a:graphic>
+          </wp:inline>
+        </w:drawing>
+      </w:r>
+    </w:p>
+    <w:p>
+      <w:pPr>
+        <w:pStyle w:val="ImageCaption"/>
+      </w:pPr>
+      <w:r>
+        <w:t xml:space="preserve">Area of Cumulative Ocean Use by Wind (m/s @ 90m) for West region. Cumulative use are counted and summarized by Wind (m/s @ 90m) and area.</w:t>
+      </w:r>
+    </w:p>
+    <w:p>
+      <w:pPr>
+        <w:pStyle w:val="Heading3"/>
+      </w:pPr>
+      <w:bookmarkStart w:id="95" w:name="table-of-ocean-use-by-wind-ms-90m-4"/>
+      <w:bookmarkEnd w:id="95"/>
+      <w:r>
+        <w:t xml:space="preserve">Table of Ocean Use by Wind (m/s @ 90m)</w:t>
+      </w:r>
+    </w:p>
+    <w:p>
+      <w:pPr>
+        <w:pStyle w:val="FirstParagraph"/>
+      </w:pPr>
+      <w:r>
+        <w:drawing>
+          <wp:inline>
+            <wp:extent cx="5334000" cy="5328666"/>
+            <wp:effectExtent b="0" l="0" r="0" t="0"/>
+            <wp:docPr descr="" id="1" name="Picture"/>
+            <a:graphic>
+              <a:graphicData uri="http://schemas.openxmlformats.org/drawingml/2006/picture">
+                <pic:pic>
+                  <pic:nvPicPr>
+                    <pic:cNvPr descr="nrel-uses_files/figure-docx/tblWestwind-1.png" id="0" name="Picture"/>
+                    <pic:cNvPicPr>
+                      <a:picLocks noChangeArrowheads="1" noChangeAspect="1"/>
+                    </pic:cNvPicPr>
+                  </pic:nvPicPr>
+                  <pic:blipFill>
+                    <a:blip r:embed="rId96"/>
+                    <a:stretch>
+                      <a:fillRect/>
+                    </a:stretch>
+                  </pic:blipFill>
+                  <pic:spPr bwMode="auto">
+                    <a:xfrm>
+                      <a:off x="0" y="0"/>
+                      <a:ext cx="5334000" cy="5328666"/>
+                    </a:xfrm>
+                    <a:prstGeom prst="rect">
+                      <a:avLst/>
+                    </a:prstGeom>
+                    <a:noFill/>
+                    <a:ln w="9525">
+                      <a:noFill/>
+                      <a:headEnd/>
+                      <a:tailEnd/>
+                    </a:ln>
+                  </pic:spPr>
+                </pic:pic>
+              </a:graphicData>
+            </a:graphic>
+          </wp:inline>
+        </w:drawing>
       </w:r>
     </w:p>
     <w:sectPr/>
@@ -1947,7 +2388,7 @@
     </w:lvl>
   </w:abstractNum>
   <w:abstractNum w:abstractNumId="990">
-    <w:nsid w:val="da2f0c36"/>
+    <w:nsid w:val="86e6d94c"/>
     <w:multiLevelType w:val="multilevel"/>
     <w:lvl w:ilvl="0">
       <w:numFmt w:val="bullet"/>
@@ -2018,175 +2459,6 @@
     <w:lvl w:ilvl="6">
       <w:numFmt w:val="bullet"/>
       <w:lvlText w:val=" "/>
-      <w:lvlJc w:val="left"/>
-      <w:pPr>
-        <w:tabs>
-          <w:tab w:val="num" w:pos="4320"/>
-        </w:tabs>
-        <w:ind w:left="4800" w:hanging="480"/>
-      </w:pPr>
-    </w:lvl>
-  </w:abstractNum>
-  <w:abstractNum w:abstractNumId="99411">
-    <w:nsid w:val="c15b7649"/>
-    <w:multiLevelType w:val="multilevel"/>
-    <w:lvl w:ilvl="0">
-      <w:start w:val="1"/>
-      <w:numFmt w:val="decimal"/>
-      <w:lvlText w:val="%1."/>
-      <w:lvlJc w:val="left"/>
-      <w:pPr>
-        <w:tabs>
-          <w:tab w:val="num" w:pos="0"/>
-        </w:tabs>
-        <w:ind w:left="480" w:hanging="480"/>
-      </w:pPr>
-    </w:lvl>
-    <w:lvl w:ilvl="1">
-      <w:start w:val="1"/>
-      <w:numFmt w:val="decimal"/>
-      <w:lvlText w:val="%2."/>
-      <w:lvlJc w:val="left"/>
-      <w:pPr>
-        <w:tabs>
-          <w:tab w:val="num" w:pos="720"/>
-        </w:tabs>
-        <w:ind w:left="1200" w:hanging="480"/>
-      </w:pPr>
-    </w:lvl>
-    <w:lvl w:ilvl="2">
-      <w:start w:val="1"/>
-      <w:numFmt w:val="decimal"/>
-      <w:lvlText w:val="%3."/>
-      <w:lvlJc w:val="left"/>
-      <w:pPr>
-        <w:tabs>
-          <w:tab w:val="num" w:pos="1440"/>
-        </w:tabs>
-        <w:ind w:left="1920" w:hanging="480"/>
-      </w:pPr>
-    </w:lvl>
-    <w:lvl w:ilvl="3">
-      <w:start w:val="1"/>
-      <w:numFmt w:val="decimal"/>
-      <w:lvlText w:val="%4."/>
-      <w:lvlJc w:val="left"/>
-      <w:pPr>
-        <w:tabs>
-          <w:tab w:val="num" w:pos="2160"/>
-        </w:tabs>
-        <w:ind w:left="2640" w:hanging="480"/>
-      </w:pPr>
-    </w:lvl>
-    <w:lvl w:ilvl="4">
-      <w:start w:val="1"/>
-      <w:numFmt w:val="decimal"/>
-      <w:lvlText w:val="%5."/>
-      <w:lvlJc w:val="left"/>
-      <w:pPr>
-        <w:tabs>
-          <w:tab w:val="num" w:pos="2880"/>
-        </w:tabs>
-        <w:ind w:left="3360" w:hanging="480"/>
-      </w:pPr>
-    </w:lvl>
-    <w:lvl w:ilvl="5">
-      <w:start w:val="1"/>
-      <w:numFmt w:val="decimal"/>
-      <w:lvlText w:val="%6."/>
-      <w:lvlJc w:val="left"/>
-      <w:pPr>
-        <w:tabs>
-          <w:tab w:val="num" w:pos="3600"/>
-        </w:tabs>
-        <w:ind w:left="4080" w:hanging="480"/>
-      </w:pPr>
-    </w:lvl>
-    <w:lvl w:ilvl="6">
-      <w:start w:val="1"/>
-      <w:numFmt w:val="decimal"/>
-      <w:lvlText w:val="%7."/>
-      <w:lvlJc w:val="left"/>
-      <w:pPr>
-        <w:tabs>
-          <w:tab w:val="num" w:pos="4320"/>
-        </w:tabs>
-        <w:ind w:left="4800" w:hanging="480"/>
-      </w:pPr>
-    </w:lvl>
-  </w:abstractNum>
-  <w:abstractNum w:abstractNumId="991">
-    <w:nsid w:val="54a0eacb"/>
-    <w:multiLevelType w:val="multilevel"/>
-    <w:lvl w:ilvl="0">
-      <w:numFmt w:val="bullet"/>
-      <w:lvlText w:val="•"/>
-      <w:lvlJc w:val="left"/>
-      <w:pPr>
-        <w:tabs>
-          <w:tab w:val="num" w:pos="0"/>
-        </w:tabs>
-        <w:ind w:left="480" w:hanging="480"/>
-      </w:pPr>
-    </w:lvl>
-    <w:lvl w:ilvl="1">
-      <w:numFmt w:val="bullet"/>
-      <w:lvlText w:val="–"/>
-      <w:lvlJc w:val="left"/>
-      <w:pPr>
-        <w:tabs>
-          <w:tab w:val="num" w:pos="720"/>
-        </w:tabs>
-        <w:ind w:left="1200" w:hanging="480"/>
-      </w:pPr>
-    </w:lvl>
-    <w:lvl w:ilvl="2">
-      <w:numFmt w:val="bullet"/>
-      <w:lvlText w:val="•"/>
-      <w:lvlJc w:val="left"/>
-      <w:pPr>
-        <w:tabs>
-          <w:tab w:val="num" w:pos="1440"/>
-        </w:tabs>
-        <w:ind w:left="1920" w:hanging="480"/>
-      </w:pPr>
-    </w:lvl>
-    <w:lvl w:ilvl="3">
-      <w:numFmt w:val="bullet"/>
-      <w:lvlText w:val="–"/>
-      <w:lvlJc w:val="left"/>
-      <w:pPr>
-        <w:tabs>
-          <w:tab w:val="num" w:pos="2160"/>
-        </w:tabs>
-        <w:ind w:left="2640" w:hanging="480"/>
-      </w:pPr>
-    </w:lvl>
-    <w:lvl w:ilvl="4">
-      <w:numFmt w:val="bullet"/>
-      <w:lvlText w:val="•"/>
-      <w:lvlJc w:val="left"/>
-      <w:pPr>
-        <w:tabs>
-          <w:tab w:val="num" w:pos="2880"/>
-        </w:tabs>
-        <w:ind w:left="3360" w:hanging="480"/>
-      </w:pPr>
-    </w:lvl>
-    <w:lvl w:ilvl="5">
-      <w:numFmt w:val="bullet"/>
-      <w:lvlText w:val="–"/>
-      <w:lvlJc w:val="left"/>
-      <w:pPr>
-        <w:tabs>
-          <w:tab w:val="num" w:pos="3600"/>
-        </w:tabs>
-        <w:ind w:left="4080" w:hanging="480"/>
-      </w:pPr>
-    </w:lvl>
-    <w:lvl w:ilvl="6">
-      <w:numFmt w:val="bullet"/>
-      <w:lvlText w:val="•"/>
       <w:lvlJc w:val="left"/>
       <w:pPr>
         <w:tabs>
@@ -2201,33 +2473,6 @@
   </w:num>
   <w:num w:numId="1000">
     <w:abstractNumId w:val="990"/>
-  </w:num>
-  <w:num w:numId="1001">
-    <w:abstractNumId w:val="99411"/>
-    <w:lvlOverride w:ilvl="0">
-      <w:startOverride w:val="1"/>
-    </w:lvlOverride>
-    <w:lvlOverride w:ilvl="1">
-      <w:startOverride w:val="1"/>
-    </w:lvlOverride>
-    <w:lvlOverride w:ilvl="2">
-      <w:startOverride w:val="1"/>
-    </w:lvlOverride>
-    <w:lvlOverride w:ilvl="3">
-      <w:startOverride w:val="1"/>
-    </w:lvlOverride>
-    <w:lvlOverride w:ilvl="4">
-      <w:startOverride w:val="1"/>
-    </w:lvlOverride>
-    <w:lvlOverride w:ilvl="5">
-      <w:startOverride w:val="1"/>
-    </w:lvlOverride>
-    <w:lvlOverride w:ilvl="6">
-      <w:startOverride w:val="1"/>
-    </w:lvlOverride>
-  </w:num>
-  <w:num w:numId="1002">
-    <w:abstractNumId w:val="991"/>
   </w:num>
 </w:numbering>
 </file>

</xml_diff>